<commit_message>
Modified search logic, updated API Docs
</commit_message>
<xml_diff>
--- a/API Docs.docx
+++ b/API Docs.docx
@@ -1015,6 +1015,31 @@
           <w:b w:val="false"/>
           <w:bCs w:val="false"/>
         </w:rPr>
+        <w:t xml:space="preserve">!!!! </w:t>
+      </w:r>
+      <w:r>
+        <w:rPr>
+          <w:b w:val="false"/>
+          <w:bCs w:val="false"/>
+        </w:rPr>
+        <w:t>Filtration is evaluated with AND operator !!!!</w:t>
+      </w:r>
+    </w:p>
+    <w:p>
+      <w:pPr>
+        <w:pStyle w:val="Normal"/>
+        <w:bidi w:val="0"/>
+        <w:jc w:val="start"/>
+        <w:rPr>
+          <w:b w:val="false"/>
+          <w:bCs w:val="false"/>
+        </w:rPr>
+      </w:pPr>
+      <w:r>
+        <w:rPr>
+          <w:b w:val="false"/>
+          <w:bCs w:val="false"/>
+        </w:rPr>
       </w:r>
     </w:p>
     <w:p>
@@ -3071,8 +3096,9 @@
       </w:pPr>
       <w:r>
         <w:rPr>
-          <w:b/>
-          <w:bCs/>
+          <w:b w:val="false"/>
+          <w:bCs w:val="false"/>
+          <w:lang w:val="en-US"/>
         </w:rPr>
       </w:r>
     </w:p>

</xml_diff>

<commit_message>
altered stories objects serving
</commit_message>
<xml_diff>
--- a/API Docs.docx
+++ b/API Docs.docx
@@ -1451,32 +1451,30 @@
         <w:rPr>
           <w:b w:val="false"/>
           <w:bCs w:val="false"/>
-          <w:lang w:val="en-US"/>
-        </w:rPr>
-      </w:pPr>
-      <w:r>
-        <w:rPr>
-          <w:b w:val="false"/>
-          <w:bCs w:val="false"/>
-          <w:lang w:val="en-US"/>
-        </w:rPr>
-      </w:r>
-    </w:p>
-    <w:p>
-      <w:pPr>
-        <w:pStyle w:val="Normal"/>
-        <w:bidi w:val="0"/>
-        <w:jc w:val="start"/>
-        <w:rPr>
-          <w:b w:val="false"/>
-          <w:bCs w:val="false"/>
-          <w:lang w:val="en-US"/>
-        </w:rPr>
-      </w:pPr>
-      <w:r>
-        <w:rPr>
-          <w:b w:val="false"/>
-          <w:bCs w:val="false"/>
+        </w:rPr>
+      </w:pPr>
+      <w:r>
+        <w:rPr>
+          <w:b w:val="false"/>
+          <w:bCs w:val="false"/>
+        </w:rPr>
+      </w:r>
+    </w:p>
+    <w:p>
+      <w:pPr>
+        <w:pStyle w:val="Normal"/>
+        <w:bidi w:val="0"/>
+        <w:jc w:val="start"/>
+        <w:rPr>
+          <w:b/>
+          <w:bCs/>
+          <w:lang w:val="en-US"/>
+        </w:rPr>
+      </w:pPr>
+      <w:r>
+        <w:rPr>
+          <w:b/>
+          <w:bCs/>
           <w:lang w:val="en-US"/>
         </w:rPr>
       </w:r>
@@ -1552,7 +1550,11 @@
         </w:rPr>
       </w:pPr>
       <w:r>
-        <w:rPr/>
+        <w:rPr>
+          <w:b w:val="false"/>
+          <w:bCs w:val="false"/>
+          <w:lang w:val="en-US"/>
+        </w:rPr>
       </w:r>
     </w:p>
     <w:p>
@@ -1587,7 +1589,11 @@
         </w:rPr>
       </w:pPr>
       <w:r>
-        <w:rPr/>
+        <w:rPr>
+          <w:b w:val="false"/>
+          <w:bCs w:val="false"/>
+          <w:lang w:val="en-US"/>
+        </w:rPr>
       </w:r>
     </w:p>
     <w:p>

</xml_diff>

<commit_message>
Added 'created_by_story_author' flag for comments
</commit_message>
<xml_diff>
--- a/API Docs.docx
+++ b/API Docs.docx
@@ -7,10 +7,20 @@
         <w:pStyle w:val="Normal"/>
         <w:bidi w:val="0"/>
         <w:jc w:val="start"/>
-        <w:rPr/>
-      </w:pPr>
-      <w:r>
-        <w:rPr/>
+        <w:rPr>
+          <w:b/>
+          <w:bCs/>
+          <w:sz w:val="28"/>
+          <w:szCs w:val="28"/>
+        </w:rPr>
+      </w:pPr>
+      <w:r>
+        <w:rPr>
+          <w:b/>
+          <w:bCs/>
+          <w:sz w:val="28"/>
+          <w:szCs w:val="28"/>
+        </w:rPr>
         <w:t>Authentication {host}/api/auth/</w:t>
       </w:r>
     </w:p>
@@ -863,12 +873,24 @@
         <w:pStyle w:val="Normal"/>
         <w:bidi w:val="0"/>
         <w:jc w:val="start"/>
-        <w:rPr/>
-      </w:pPr>
-      <w:r>
-        <w:rPr>
-          <w:b w:val="false"/>
-          <w:bCs w:val="false"/>
+        <w:rPr>
+          <w:b/>
+          <w:bCs/>
+          <w:i w:val="false"/>
+          <w:i w:val="false"/>
+          <w:iCs w:val="false"/>
+          <w:sz w:val="28"/>
+          <w:szCs w:val="28"/>
+        </w:rPr>
+      </w:pPr>
+      <w:r>
+        <w:rPr>
+          <w:b/>
+          <w:bCs/>
+          <w:i w:val="false"/>
+          <w:iCs w:val="false"/>
+          <w:sz w:val="28"/>
+          <w:szCs w:val="28"/>
         </w:rPr>
         <w:t>Stories {host}/api/stories/</w:t>
       </w:r>
@@ -1889,15 +1911,18 @@
         <w:bidi w:val="0"/>
         <w:jc w:val="start"/>
         <w:rPr>
-          <w:b w:val="false"/>
-          <w:bCs w:val="false"/>
-          <w:lang w:val="en-US"/>
-        </w:rPr>
-      </w:pPr>
-      <w:r>
-        <w:rPr>
-          <w:b w:val="false"/>
-          <w:bCs w:val="false"/>
+          <w:b/>
+          <w:bCs/>
+          <w:sz w:val="28"/>
+          <w:szCs w:val="28"/>
+        </w:rPr>
+      </w:pPr>
+      <w:r>
+        <w:rPr>
+          <w:b/>
+          <w:bCs/>
+          <w:sz w:val="28"/>
+          <w:szCs w:val="28"/>
           <w:lang w:val="en-US"/>
         </w:rPr>
         <w:t>Comment, {host}/api/comments/</w:t>
@@ -2291,7 +2316,31 @@
           <w:bCs w:val="false"/>
           <w:lang w:val="en-US"/>
         </w:rPr>
-        <w:t>For DELETE request u just pass comment_id in request body with auth token.</w:t>
+        <w:t xml:space="preserve">For DELETE request u just pass comment_id in request body with auth token. </w:t>
+      </w:r>
+      <w:r>
+        <w:rPr>
+          <w:b w:val="false"/>
+          <w:bCs w:val="false"/>
+          <w:lang w:val="en-US"/>
+        </w:rPr>
+        <w:t>ONLY</w:t>
+      </w:r>
+      <w:r>
+        <w:rPr>
+          <w:b w:val="false"/>
+          <w:bCs w:val="false"/>
+          <w:lang w:val="en-US"/>
+        </w:rPr>
+        <w:t xml:space="preserve"> </w:t>
+      </w:r>
+      <w:r>
+        <w:rPr>
+          <w:b w:val="false"/>
+          <w:bCs w:val="false"/>
+          <w:lang w:val="en-US"/>
+        </w:rPr>
+        <w:t>STORY CREATOR AND COMMENT CREATOR CAN DELETE CERTAIN COMMENT.</w:t>
       </w:r>
     </w:p>
     <w:p>
@@ -2606,14 +2655,18 @@
         <w:bidi w:val="0"/>
         <w:jc w:val="start"/>
         <w:rPr>
-          <w:b w:val="false"/>
-          <w:bCs w:val="false"/>
-        </w:rPr>
-      </w:pPr>
-      <w:r>
-        <w:rPr>
-          <w:b w:val="false"/>
-          <w:bCs w:val="false"/>
+          <w:b/>
+          <w:bCs/>
+          <w:sz w:val="28"/>
+          <w:szCs w:val="28"/>
+        </w:rPr>
+      </w:pPr>
+      <w:r>
+        <w:rPr>
+          <w:b/>
+          <w:bCs/>
+          <w:sz w:val="28"/>
+          <w:szCs w:val="28"/>
         </w:rPr>
         <w:t>Notifications {host}/api/notifications/</w:t>
       </w:r>

</xml_diff>

<commit_message>
Finalized altering stories/comments serving and stories/comments reacting
</commit_message>
<xml_diff>
--- a/API Docs.docx
+++ b/API Docs.docx
@@ -962,7 +962,7 @@
           <w:b w:val="false"/>
           <w:bCs w:val="false"/>
         </w:rPr>
-        <w:t>get all stories (GET), you can also pass query_params such as: search_prompt, genres (id’s), tag (id), sort_by (likes_count, -likes_count, -created, created, -views_counter, views_counter, comments_count, -comments_count  - use any if needed) those with minus sign return sorted in manner from greater to lesser (if I’m not mistaken)</w:t>
+        <w:t>get all stories (GET), you can also pass query_params such as: search_prompt, genres (id’s), tag (id), sort_by (likes_count, -likes_count, -created, created, -views_counter, views_counter - use any if needed) those with minus sign return sorted in manner from greater to lesser (if I’m not mistaken)</w:t>
       </w:r>
     </w:p>
     <w:p>
@@ -2316,31 +2316,7 @@
           <w:bCs w:val="false"/>
           <w:lang w:val="en-US"/>
         </w:rPr>
-        <w:t xml:space="preserve">For DELETE request u just pass comment_id in request body with auth token. </w:t>
-      </w:r>
-      <w:r>
-        <w:rPr>
-          <w:b w:val="false"/>
-          <w:bCs w:val="false"/>
-          <w:lang w:val="en-US"/>
-        </w:rPr>
-        <w:t>ONLY</w:t>
-      </w:r>
-      <w:r>
-        <w:rPr>
-          <w:b w:val="false"/>
-          <w:bCs w:val="false"/>
-          <w:lang w:val="en-US"/>
-        </w:rPr>
-        <w:t xml:space="preserve"> </w:t>
-      </w:r>
-      <w:r>
-        <w:rPr>
-          <w:b w:val="false"/>
-          <w:bCs w:val="false"/>
-          <w:lang w:val="en-US"/>
-        </w:rPr>
-        <w:t>STORY CREATOR AND COMMENT CREATOR CAN DELETE CERTAIN COMMENT.</w:t>
+        <w:t>For DELETE request u just pass comment_id in request body with auth token. ONLY STORY CREATOR AND COMMENT CREATOR CAN DELETE CERTAIN COMMENT.</w:t>
       </w:r>
     </w:p>
     <w:p>

</xml_diff>